<commit_message>
models centered at 80 added
</commit_message>
<xml_diff>
--- a/studies/radc/descriptives/RADC method section physical x physical.docx
+++ b/studies/radc/descriptives/RADC method section physical x physical.docx
@@ -2108,6 +2108,257 @@
     </w:p>
     <w:p>
       <w:pPr>
+        <w:spacing w:after="0" w:line="240" w:lineRule="auto"/>
+        <w:ind w:firstLine="720"/>
+        <w:rPr>
+          <w:rFonts w:ascii="Times New Roman" w:hAnsi="Times New Roman" w:cs="Times New Roman"/>
+          <w:sz w:val="24"/>
+          <w:szCs w:val="24"/>
+        </w:rPr>
+      </w:pPr>
+    </w:p>
+    <w:p>
+      <w:pPr>
+        <w:spacing w:after="0" w:line="240" w:lineRule="auto"/>
+        <w:ind w:firstLine="720"/>
+        <w:rPr>
+          <w:rFonts w:ascii="Times New Roman" w:hAnsi="Times New Roman" w:cs="Times New Roman"/>
+          <w:sz w:val="24"/>
+          <w:szCs w:val="24"/>
+        </w:rPr>
+      </w:pPr>
+    </w:p>
+    <w:p>
+      <w:pPr>
+        <w:spacing w:after="0" w:line="240" w:lineRule="auto"/>
+        <w:ind w:firstLine="720"/>
+        <w:jc w:val="center"/>
+        <w:rPr>
+          <w:rFonts w:ascii="Times New Roman" w:hAnsi="Times New Roman" w:cs="Times New Roman"/>
+          <w:b/>
+          <w:sz w:val="24"/>
+          <w:szCs w:val="24"/>
+        </w:rPr>
+      </w:pPr>
+      <w:r>
+        <w:rPr>
+          <w:rFonts w:ascii="Times New Roman" w:hAnsi="Times New Roman" w:cs="Times New Roman"/>
+          <w:b/>
+          <w:sz w:val="24"/>
+          <w:szCs w:val="24"/>
+        </w:rPr>
+        <w:t>Results</w:t>
+      </w:r>
+    </w:p>
+    <w:p>
+      <w:pPr>
+        <w:jc w:val="both"/>
+        <w:rPr>
+          <w:rFonts w:ascii="Times New Roman" w:hAnsi="Times New Roman" w:cs="Times New Roman"/>
+          <w:sz w:val="24"/>
+          <w:szCs w:val="24"/>
+        </w:rPr>
+      </w:pPr>
+      <w:r>
+        <w:rPr>
+          <w:rFonts w:ascii="Times New Roman" w:hAnsi="Times New Roman" w:cs="Times New Roman"/>
+          <w:sz w:val="24"/>
+          <w:szCs w:val="24"/>
+        </w:rPr>
+        <w:t>Men gait-grip</w:t>
+      </w:r>
+    </w:p>
+    <w:p>
+      <w:pPr>
+        <w:jc w:val="both"/>
+        <w:rPr>
+          <w:rFonts w:ascii="Times New Roman" w:hAnsi="Times New Roman" w:cs="Times New Roman"/>
+          <w:sz w:val="24"/>
+          <w:szCs w:val="24"/>
+        </w:rPr>
+      </w:pPr>
+      <w:r>
+        <w:rPr>
+          <w:rFonts w:ascii="Times New Roman" w:hAnsi="Times New Roman" w:cs="Times New Roman"/>
+          <w:sz w:val="24"/>
+          <w:szCs w:val="24"/>
+        </w:rPr>
+        <w:t xml:space="preserve">The slope of </w:t>
+      </w:r>
+      <w:r>
+        <w:rPr>
+          <w:rFonts w:ascii="Times New Roman" w:hAnsi="Times New Roman" w:cs="Times New Roman"/>
+          <w:sz w:val="24"/>
+          <w:szCs w:val="24"/>
+          <w:highlight w:val="yellow"/>
+        </w:rPr>
+        <w:t>gait is not significant</w:t>
+      </w:r>
+      <w:r>
+        <w:rPr>
+          <w:rFonts w:ascii="Times New Roman" w:hAnsi="Times New Roman" w:cs="Times New Roman"/>
+          <w:sz w:val="24"/>
+          <w:szCs w:val="24"/>
+        </w:rPr>
+        <w:t xml:space="preserve">. The slope of grip is. The variance of gait is not significant the variance of grip is. The slope of </w:t>
+      </w:r>
+      <w:proofErr w:type="spellStart"/>
+      <w:r>
+        <w:rPr>
+          <w:rFonts w:ascii="Times New Roman" w:hAnsi="Times New Roman" w:cs="Times New Roman"/>
+          <w:sz w:val="24"/>
+          <w:szCs w:val="24"/>
+        </w:rPr>
+        <w:t>fev</w:t>
+      </w:r>
+      <w:proofErr w:type="spellEnd"/>
+      <w:r>
+        <w:rPr>
+          <w:rFonts w:ascii="Times New Roman" w:hAnsi="Times New Roman" w:cs="Times New Roman"/>
+          <w:sz w:val="24"/>
+          <w:szCs w:val="24"/>
+        </w:rPr>
+        <w:t xml:space="preserve"> is significant. The variance of </w:t>
+      </w:r>
+      <w:proofErr w:type="spellStart"/>
+      <w:r>
+        <w:rPr>
+          <w:rFonts w:ascii="Times New Roman" w:hAnsi="Times New Roman" w:cs="Times New Roman"/>
+          <w:sz w:val="24"/>
+          <w:szCs w:val="24"/>
+        </w:rPr>
+        <w:t>fev</w:t>
+      </w:r>
+      <w:proofErr w:type="spellEnd"/>
+      <w:r>
+        <w:rPr>
+          <w:rFonts w:ascii="Times New Roman" w:hAnsi="Times New Roman" w:cs="Times New Roman"/>
+          <w:sz w:val="24"/>
+          <w:szCs w:val="24"/>
+        </w:rPr>
+        <w:t xml:space="preserve"> was not significant. </w:t>
+      </w:r>
+    </w:p>
+    <w:p>
+      <w:pPr>
+        <w:jc w:val="both"/>
+        <w:rPr>
+          <w:rFonts w:ascii="Times New Roman" w:hAnsi="Times New Roman" w:cs="Times New Roman"/>
+          <w:sz w:val="24"/>
+          <w:szCs w:val="24"/>
+        </w:rPr>
+      </w:pPr>
+    </w:p>
+    <w:p>
+      <w:pPr>
+        <w:jc w:val="both"/>
+        <w:rPr>
+          <w:rFonts w:ascii="Times New Roman" w:hAnsi="Times New Roman" w:cs="Times New Roman"/>
+          <w:sz w:val="24"/>
+          <w:szCs w:val="24"/>
+        </w:rPr>
+      </w:pPr>
+      <w:r>
+        <w:rPr>
+          <w:rFonts w:ascii="Times New Roman" w:hAnsi="Times New Roman" w:cs="Times New Roman"/>
+          <w:sz w:val="24"/>
+          <w:szCs w:val="24"/>
+        </w:rPr>
+        <w:t>Women</w:t>
+      </w:r>
+    </w:p>
+    <w:p>
+      <w:pPr>
+        <w:jc w:val="both"/>
+        <w:rPr>
+          <w:rFonts w:ascii="Times New Roman" w:hAnsi="Times New Roman" w:cs="Times New Roman"/>
+          <w:sz w:val="24"/>
+          <w:szCs w:val="24"/>
+        </w:rPr>
+      </w:pPr>
+      <w:r>
+        <w:rPr>
+          <w:rFonts w:ascii="Times New Roman" w:hAnsi="Times New Roman" w:cs="Times New Roman"/>
+          <w:sz w:val="24"/>
+          <w:szCs w:val="24"/>
+        </w:rPr>
+        <w:t xml:space="preserve">The slope of </w:t>
+      </w:r>
+      <w:proofErr w:type="spellStart"/>
+      <w:r>
+        <w:rPr>
+          <w:rFonts w:ascii="Times New Roman" w:hAnsi="Times New Roman" w:cs="Times New Roman"/>
+          <w:sz w:val="24"/>
+          <w:szCs w:val="24"/>
+        </w:rPr>
+        <w:t>fev</w:t>
+      </w:r>
+      <w:proofErr w:type="spellEnd"/>
+      <w:r>
+        <w:rPr>
+          <w:rFonts w:ascii="Times New Roman" w:hAnsi="Times New Roman" w:cs="Times New Roman"/>
+          <w:sz w:val="24"/>
+          <w:szCs w:val="24"/>
+        </w:rPr>
+        <w:t xml:space="preserve"> was significant. The slope </w:t>
+      </w:r>
+      <w:r>
+        <w:rPr>
+          <w:rFonts w:ascii="Times New Roman" w:hAnsi="Times New Roman" w:cs="Times New Roman"/>
+          <w:sz w:val="24"/>
+          <w:szCs w:val="24"/>
+          <w:highlight w:val="yellow"/>
+        </w:rPr>
+        <w:t>of gait was not</w:t>
+      </w:r>
+      <w:r>
+        <w:rPr>
+          <w:rFonts w:ascii="Times New Roman" w:hAnsi="Times New Roman" w:cs="Times New Roman"/>
+          <w:sz w:val="24"/>
+          <w:szCs w:val="24"/>
+        </w:rPr>
+        <w:t xml:space="preserve">. The variance around </w:t>
+      </w:r>
+      <w:proofErr w:type="spellStart"/>
+      <w:r>
+        <w:rPr>
+          <w:rFonts w:ascii="Times New Roman" w:hAnsi="Times New Roman" w:cs="Times New Roman"/>
+          <w:sz w:val="24"/>
+          <w:szCs w:val="24"/>
+        </w:rPr>
+        <w:t>fev</w:t>
+      </w:r>
+      <w:proofErr w:type="spellEnd"/>
+      <w:r>
+        <w:rPr>
+          <w:rFonts w:ascii="Times New Roman" w:hAnsi="Times New Roman" w:cs="Times New Roman"/>
+          <w:sz w:val="24"/>
+          <w:szCs w:val="24"/>
+        </w:rPr>
+        <w:t xml:space="preserve"> was not significant the variance of gait was significant. The slope of </w:t>
+      </w:r>
+      <w:proofErr w:type="spellStart"/>
+      <w:r>
+        <w:rPr>
+          <w:rFonts w:ascii="Times New Roman" w:hAnsi="Times New Roman" w:cs="Times New Roman"/>
+          <w:sz w:val="24"/>
+          <w:szCs w:val="24"/>
+        </w:rPr>
+        <w:t>fev</w:t>
+      </w:r>
+      <w:proofErr w:type="spellEnd"/>
+      <w:r>
+        <w:rPr>
+          <w:rFonts w:ascii="Times New Roman" w:hAnsi="Times New Roman" w:cs="Times New Roman"/>
+          <w:sz w:val="24"/>
+          <w:szCs w:val="24"/>
+        </w:rPr>
+        <w:t xml:space="preserve"> was significant the slope for grip was not. The variance in grip was significant.</w:t>
+      </w:r>
+    </w:p>
+    <w:p>
+      <w:pPr>
+        <w:jc w:val="both"/>
         <w:rPr>
           <w:rFonts w:ascii="Times New Roman" w:hAnsi="Times New Roman" w:cs="Times New Roman"/>
           <w:sz w:val="24"/>

</xml_diff>